<commit_message>
Diagenesis "Complex" simulation testing is complete. Update to test log and documentation.
</commit_message>
<xml_diff>
--- a/Diagenesis/Test/Diagenesis_Programmer_Test_Log.docx
+++ b/Diagenesis/Test/Diagenesis_Programmer_Test_Log.docx
@@ -8,8 +8,6 @@
           <w:b/>
         </w:rPr>
       </w:pPr>
-      <w:bookmarkStart w:id="0" w:name="_GoBack"/>
-      <w:bookmarkEnd w:id="0"/>
       <w:r>
         <w:rPr>
           <w:b/>
@@ -678,6 +676,20 @@
         <w:rPr>
           <w:b/>
         </w:rPr>
+        <w:br w:type="page"/>
+      </w:r>
+    </w:p>
+    <w:p>
+      <w:pPr>
+        <w:rPr>
+          <w:b/>
+        </w:rPr>
+      </w:pPr>
+      <w:r>
+        <w:rPr>
+          <w:b/>
+        </w:rPr>
+        <w:lastRenderedPageBreak/>
         <w:t>Sediment Layer 2, POP</w:t>
       </w:r>
     </w:p>
@@ -691,7 +703,6 @@
         <w:rPr>
           <w:noProof/>
         </w:rPr>
-        <w:lastRenderedPageBreak/>
         <w:drawing>
           <wp:inline distT="0" distB="0" distL="0" distR="0" wp14:anchorId="493A54A2" wp14:editId="40F45A3C">
             <wp:extent cx="5943600" cy="3344545"/>
@@ -924,13 +935,473 @@
           <w:b/>
         </w:rPr>
       </w:pPr>
-    </w:p>
-    <w:p>
-      <w:pPr>
-        <w:rPr>
-          <w:b/>
-        </w:rPr>
-      </w:pPr>
+      <w:r>
+        <w:rPr>
+          <w:b/>
+        </w:rPr>
+        <w:br w:type="page"/>
+      </w:r>
+    </w:p>
+    <w:p>
+      <w:pPr>
+        <w:rPr>
+          <w:b/>
+        </w:rPr>
+      </w:pPr>
+      <w:r>
+        <w:rPr>
+          <w:b/>
+        </w:rPr>
+        <w:lastRenderedPageBreak/>
+        <w:t xml:space="preserve">7/5/2018: </w:t>
+      </w:r>
+      <w:r>
+        <w:rPr>
+          <w:b/>
+        </w:rPr>
+        <w:t>Complex Test case with Daily Rates Linkage</w:t>
+      </w:r>
+    </w:p>
+    <w:p>
+      <w:r>
+        <w:t xml:space="preserve">Onondaga Lake NY </w:t>
+      </w:r>
+      <w:proofErr w:type="spellStart"/>
+      <w:r>
+        <w:t>Sed</w:t>
+      </w:r>
+      <w:proofErr w:type="spellEnd"/>
+      <w:r>
+        <w:t xml:space="preserve"> </w:t>
+      </w:r>
+      <w:proofErr w:type="spellStart"/>
+      <w:r>
+        <w:t>Diagenesis_NoStrat.aps</w:t>
+      </w:r>
+      <w:proofErr w:type="spellEnd"/>
+      <w:proofErr w:type="gramStart"/>
+      <w:r>
+        <w:t xml:space="preserve">;  </w:t>
+      </w:r>
+      <w:proofErr w:type="spellStart"/>
+      <w:r>
+        <w:t>Onondaga</w:t>
+      </w:r>
+      <w:proofErr w:type="gramEnd"/>
+      <w:r>
+        <w:t>_JSON_Link.JSON</w:t>
+      </w:r>
+      <w:proofErr w:type="spellEnd"/>
+    </w:p>
+    <w:p>
+      <w:r>
+        <w:t xml:space="preserve">Prior to adding HMS linkages, model results were dramatically different.  </w:t>
+      </w:r>
+      <w:r>
+        <w:t xml:space="preserve">As was the case with the previous </w:t>
+      </w:r>
+      <w:r>
+        <w:t>tests</w:t>
+      </w:r>
+      <w:r>
+        <w:t xml:space="preserve">, linkage </w:t>
+      </w:r>
+      <w:r>
+        <w:t>(</w:t>
+      </w:r>
+      <w:r>
+        <w:t>with daily rates</w:t>
+      </w:r>
+      <w:r>
+        <w:t xml:space="preserve"> passage)</w:t>
+      </w:r>
+      <w:r>
+        <w:t xml:space="preserve"> results in a small percentage error, but graphs of model behavior that look identical to the eye.  To verify that this is a problem with the temporal resolution of the rates linkage, the model will be run with 0.1 day inputs</w:t>
+      </w:r>
+      <w:r>
+        <w:t xml:space="preserve"> (see 7/6 notes)</w:t>
+      </w:r>
+      <w:r>
+        <w:t>.  The outputs with the three worst percent errors are shown here:</w:t>
+      </w:r>
+    </w:p>
+    <w:p>
+      <w:pPr>
+        <w:rPr>
+          <w:b/>
+        </w:rPr>
+      </w:pPr>
+      <w:r>
+        <w:rPr>
+          <w:b/>
+          <w:noProof/>
+        </w:rPr>
+        <w:drawing>
+          <wp:inline distT="0" distB="0" distL="0" distR="0">
+            <wp:extent cx="5943600" cy="3052339"/>
+            <wp:effectExtent l="0" t="0" r="0" b="0"/>
+            <wp:docPr id="4" name="Picture 4"/>
+            <wp:cNvGraphicFramePr>
+              <a:graphicFrameLocks xmlns:a="http://schemas.openxmlformats.org/drawingml/2006/main" noChangeAspect="1"/>
+            </wp:cNvGraphicFramePr>
+            <a:graphic xmlns:a="http://schemas.openxmlformats.org/drawingml/2006/main">
+              <a:graphicData uri="http://schemas.openxmlformats.org/drawingml/2006/picture">
+                <pic:pic xmlns:pic="http://schemas.openxmlformats.org/drawingml/2006/picture">
+                  <pic:nvPicPr>
+                    <pic:cNvPr id="0" name="Picture 1"/>
+                    <pic:cNvPicPr>
+                      <a:picLocks noChangeAspect="1" noChangeArrowheads="1"/>
+                    </pic:cNvPicPr>
+                  </pic:nvPicPr>
+                  <pic:blipFill>
+                    <a:blip r:embed="rId19">
+                      <a:extLst>
+                        <a:ext uri="{28A0092B-C50C-407E-A947-70E740481C1C}">
+                          <a14:useLocalDpi xmlns:a14="http://schemas.microsoft.com/office/drawing/2010/main" val="0"/>
+                        </a:ext>
+                      </a:extLst>
+                    </a:blip>
+                    <a:srcRect/>
+                    <a:stretch>
+                      <a:fillRect/>
+                    </a:stretch>
+                  </pic:blipFill>
+                  <pic:spPr bwMode="auto">
+                    <a:xfrm>
+                      <a:off x="0" y="0"/>
+                      <a:ext cx="5943600" cy="3052339"/>
+                    </a:xfrm>
+                    <a:prstGeom prst="rect">
+                      <a:avLst/>
+                    </a:prstGeom>
+                    <a:noFill/>
+                    <a:ln>
+                      <a:noFill/>
+                    </a:ln>
+                  </pic:spPr>
+                </pic:pic>
+              </a:graphicData>
+            </a:graphic>
+          </wp:inline>
+        </w:drawing>
+      </w:r>
+    </w:p>
+    <w:p>
+      <w:pPr>
+        <w:rPr>
+          <w:b/>
+        </w:rPr>
+      </w:pPr>
+      <w:r>
+        <w:rPr>
+          <w:noProof/>
+        </w:rPr>
+        <w:drawing>
+          <wp:inline distT="0" distB="0" distL="0" distR="0" wp14:anchorId="171B8393" wp14:editId="4FCA35A2">
+            <wp:extent cx="5943600" cy="3013710"/>
+            <wp:effectExtent l="0" t="0" r="0" b="0"/>
+            <wp:docPr id="8" name="Picture 8"/>
+            <wp:cNvGraphicFramePr>
+              <a:graphicFrameLocks xmlns:a="http://schemas.openxmlformats.org/drawingml/2006/main" noChangeAspect="1"/>
+            </wp:cNvGraphicFramePr>
+            <a:graphic xmlns:a="http://schemas.openxmlformats.org/drawingml/2006/main">
+              <a:graphicData uri="http://schemas.openxmlformats.org/drawingml/2006/picture">
+                <pic:pic xmlns:pic="http://schemas.openxmlformats.org/drawingml/2006/picture">
+                  <pic:nvPicPr>
+                    <pic:cNvPr id="0" name=""/>
+                    <pic:cNvPicPr/>
+                  </pic:nvPicPr>
+                  <pic:blipFill>
+                    <a:blip r:embed="rId20"/>
+                    <a:stretch>
+                      <a:fillRect/>
+                    </a:stretch>
+                  </pic:blipFill>
+                  <pic:spPr>
+                    <a:xfrm>
+                      <a:off x="0" y="0"/>
+                      <a:ext cx="5943600" cy="3013710"/>
+                    </a:xfrm>
+                    <a:prstGeom prst="rect">
+                      <a:avLst/>
+                    </a:prstGeom>
+                  </pic:spPr>
+                </pic:pic>
+              </a:graphicData>
+            </a:graphic>
+          </wp:inline>
+        </w:drawing>
+      </w:r>
+    </w:p>
+    <w:p>
+      <w:pPr>
+        <w:rPr>
+          <w:b/>
+        </w:rPr>
+      </w:pPr>
+      <w:r>
+        <w:rPr>
+          <w:b/>
+          <w:noProof/>
+        </w:rPr>
+        <w:lastRenderedPageBreak/>
+        <w:drawing>
+          <wp:inline distT="0" distB="0" distL="0" distR="0">
+            <wp:extent cx="5943600" cy="3052339"/>
+            <wp:effectExtent l="0" t="0" r="0" b="0"/>
+            <wp:docPr id="13" name="Picture 13"/>
+            <wp:cNvGraphicFramePr>
+              <a:graphicFrameLocks xmlns:a="http://schemas.openxmlformats.org/drawingml/2006/main" noChangeAspect="1"/>
+            </wp:cNvGraphicFramePr>
+            <a:graphic xmlns:a="http://schemas.openxmlformats.org/drawingml/2006/main">
+              <a:graphicData uri="http://schemas.openxmlformats.org/drawingml/2006/picture">
+                <pic:pic xmlns:pic="http://schemas.openxmlformats.org/drawingml/2006/picture">
+                  <pic:nvPicPr>
+                    <pic:cNvPr id="0" name="Picture 2"/>
+                    <pic:cNvPicPr>
+                      <a:picLocks noChangeAspect="1" noChangeArrowheads="1"/>
+                    </pic:cNvPicPr>
+                  </pic:nvPicPr>
+                  <pic:blipFill>
+                    <a:blip r:embed="rId21">
+                      <a:extLst>
+                        <a:ext uri="{28A0092B-C50C-407E-A947-70E740481C1C}">
+                          <a14:useLocalDpi xmlns:a14="http://schemas.microsoft.com/office/drawing/2010/main" val="0"/>
+                        </a:ext>
+                      </a:extLst>
+                    </a:blip>
+                    <a:srcRect/>
+                    <a:stretch>
+                      <a:fillRect/>
+                    </a:stretch>
+                  </pic:blipFill>
+                  <pic:spPr bwMode="auto">
+                    <a:xfrm>
+                      <a:off x="0" y="0"/>
+                      <a:ext cx="5943600" cy="3052339"/>
+                    </a:xfrm>
+                    <a:prstGeom prst="rect">
+                      <a:avLst/>
+                    </a:prstGeom>
+                    <a:noFill/>
+                    <a:ln>
+                      <a:noFill/>
+                    </a:ln>
+                  </pic:spPr>
+                </pic:pic>
+              </a:graphicData>
+            </a:graphic>
+          </wp:inline>
+        </w:drawing>
+      </w:r>
+    </w:p>
+    <w:p>
+      <w:pPr>
+        <w:rPr>
+          <w:b/>
+        </w:rPr>
+      </w:pPr>
+      <w:r>
+        <w:rPr>
+          <w:noProof/>
+        </w:rPr>
+        <w:drawing>
+          <wp:inline distT="0" distB="0" distL="0" distR="0" wp14:anchorId="06C04350" wp14:editId="5AD59196">
+            <wp:extent cx="5943600" cy="3013710"/>
+            <wp:effectExtent l="0" t="0" r="0" b="0"/>
+            <wp:docPr id="16" name="Picture 16"/>
+            <wp:cNvGraphicFramePr>
+              <a:graphicFrameLocks xmlns:a="http://schemas.openxmlformats.org/drawingml/2006/main" noChangeAspect="1"/>
+            </wp:cNvGraphicFramePr>
+            <a:graphic xmlns:a="http://schemas.openxmlformats.org/drawingml/2006/main">
+              <a:graphicData uri="http://schemas.openxmlformats.org/drawingml/2006/picture">
+                <pic:pic xmlns:pic="http://schemas.openxmlformats.org/drawingml/2006/picture">
+                  <pic:nvPicPr>
+                    <pic:cNvPr id="0" name=""/>
+                    <pic:cNvPicPr/>
+                  </pic:nvPicPr>
+                  <pic:blipFill>
+                    <a:blip r:embed="rId22"/>
+                    <a:stretch>
+                      <a:fillRect/>
+                    </a:stretch>
+                  </pic:blipFill>
+                  <pic:spPr>
+                    <a:xfrm>
+                      <a:off x="0" y="0"/>
+                      <a:ext cx="5943600" cy="3013710"/>
+                    </a:xfrm>
+                    <a:prstGeom prst="rect">
+                      <a:avLst/>
+                    </a:prstGeom>
+                  </pic:spPr>
+                </pic:pic>
+              </a:graphicData>
+            </a:graphic>
+          </wp:inline>
+        </w:drawing>
+      </w:r>
+    </w:p>
+    <w:p>
+      <w:pPr>
+        <w:rPr>
+          <w:b/>
+        </w:rPr>
+      </w:pPr>
+      <w:r>
+        <w:rPr>
+          <w:b/>
+        </w:rPr>
+        <w:br w:type="page"/>
+      </w:r>
+    </w:p>
+    <w:p>
+      <w:pPr>
+        <w:rPr>
+          <w:b/>
+        </w:rPr>
+      </w:pPr>
+      <w:r>
+        <w:rPr>
+          <w:b/>
+          <w:noProof/>
+        </w:rPr>
+        <w:lastRenderedPageBreak/>
+        <w:drawing>
+          <wp:inline distT="0" distB="0" distL="0" distR="0">
+            <wp:extent cx="5943600" cy="3052339"/>
+            <wp:effectExtent l="0" t="0" r="0" b="0"/>
+            <wp:docPr id="18" name="Picture 18"/>
+            <wp:cNvGraphicFramePr>
+              <a:graphicFrameLocks xmlns:a="http://schemas.openxmlformats.org/drawingml/2006/main" noChangeAspect="1"/>
+            </wp:cNvGraphicFramePr>
+            <a:graphic xmlns:a="http://schemas.openxmlformats.org/drawingml/2006/main">
+              <a:graphicData uri="http://schemas.openxmlformats.org/drawingml/2006/picture">
+                <pic:pic xmlns:pic="http://schemas.openxmlformats.org/drawingml/2006/picture">
+                  <pic:nvPicPr>
+                    <pic:cNvPr id="0" name="Picture 3"/>
+                    <pic:cNvPicPr>
+                      <a:picLocks noChangeAspect="1" noChangeArrowheads="1"/>
+                    </pic:cNvPicPr>
+                  </pic:nvPicPr>
+                  <pic:blipFill>
+                    <a:blip r:embed="rId23">
+                      <a:extLst>
+                        <a:ext uri="{28A0092B-C50C-407E-A947-70E740481C1C}">
+                          <a14:useLocalDpi xmlns:a14="http://schemas.microsoft.com/office/drawing/2010/main" val="0"/>
+                        </a:ext>
+                      </a:extLst>
+                    </a:blip>
+                    <a:srcRect/>
+                    <a:stretch>
+                      <a:fillRect/>
+                    </a:stretch>
+                  </pic:blipFill>
+                  <pic:spPr bwMode="auto">
+                    <a:xfrm>
+                      <a:off x="0" y="0"/>
+                      <a:ext cx="5943600" cy="3052339"/>
+                    </a:xfrm>
+                    <a:prstGeom prst="rect">
+                      <a:avLst/>
+                    </a:prstGeom>
+                    <a:noFill/>
+                    <a:ln>
+                      <a:noFill/>
+                    </a:ln>
+                  </pic:spPr>
+                </pic:pic>
+              </a:graphicData>
+            </a:graphic>
+          </wp:inline>
+        </w:drawing>
+      </w:r>
+    </w:p>
+    <w:p>
+      <w:pPr>
+        <w:rPr>
+          <w:b/>
+        </w:rPr>
+      </w:pPr>
+      <w:r>
+        <w:rPr>
+          <w:noProof/>
+        </w:rPr>
+        <w:drawing>
+          <wp:inline distT="0" distB="0" distL="0" distR="0" wp14:anchorId="5FDCDFF9" wp14:editId="27532EFC">
+            <wp:extent cx="5943600" cy="3013710"/>
+            <wp:effectExtent l="0" t="0" r="0" b="0"/>
+            <wp:docPr id="19" name="Picture 19"/>
+            <wp:cNvGraphicFramePr>
+              <a:graphicFrameLocks xmlns:a="http://schemas.openxmlformats.org/drawingml/2006/main" noChangeAspect="1"/>
+            </wp:cNvGraphicFramePr>
+            <a:graphic xmlns:a="http://schemas.openxmlformats.org/drawingml/2006/main">
+              <a:graphicData uri="http://schemas.openxmlformats.org/drawingml/2006/picture">
+                <pic:pic xmlns:pic="http://schemas.openxmlformats.org/drawingml/2006/picture">
+                  <pic:nvPicPr>
+                    <pic:cNvPr id="0" name=""/>
+                    <pic:cNvPicPr/>
+                  </pic:nvPicPr>
+                  <pic:blipFill>
+                    <a:blip r:embed="rId24"/>
+                    <a:stretch>
+                      <a:fillRect/>
+                    </a:stretch>
+                  </pic:blipFill>
+                  <pic:spPr>
+                    <a:xfrm>
+                      <a:off x="0" y="0"/>
+                      <a:ext cx="5943600" cy="3013710"/>
+                    </a:xfrm>
+                    <a:prstGeom prst="rect">
+                      <a:avLst/>
+                    </a:prstGeom>
+                  </pic:spPr>
+                </pic:pic>
+              </a:graphicData>
+            </a:graphic>
+          </wp:inline>
+        </w:drawing>
+      </w:r>
+    </w:p>
+    <w:p>
+      <w:pPr>
+        <w:rPr>
+          <w:b/>
+        </w:rPr>
+      </w:pPr>
+    </w:p>
+    <w:p>
+      <w:r>
+        <w:rPr>
+          <w:b/>
+        </w:rPr>
+        <w:t>7/6/2018:</w:t>
+      </w:r>
+      <w:r>
+        <w:t xml:space="preserve"> Passing data by 0.1 days confirms that the small errors in the previous calculation were a function of the daily rate passing vs. much smaller rate counting in the internal model.  See </w:t>
+      </w:r>
+      <w:r>
+        <w:rPr>
+          <w:b/>
+        </w:rPr>
+        <w:t>Onondaga_Diagenesis_Complex_Compare.xlsx.</w:t>
+      </w:r>
+      <w:bookmarkStart w:id="0" w:name="_GoBack"/>
+      <w:bookmarkEnd w:id="0"/>
+    </w:p>
+    <w:p>
+      <w:r>
+        <w:t>Note: adjusting AQUATOX 3.2 rate output back by one time step further improves error-- rates are reported at the end of the time step but are relevant to the previous time step.</w:t>
+      </w:r>
+    </w:p>
+    <w:p>
+      <w:r>
+        <w:t>Model now matches</w:t>
+      </w:r>
+      <w:r>
+        <w:t xml:space="preserve"> AQUATOX 3.2 results with high precision.</w:t>
+      </w:r>
     </w:p>
     <w:sectPr>
       <w:pgSz w:w="12240" w:h="15840"/>
@@ -1815,7 +2286,7 @@
 </file>
 
 <file path=customXml/itemProps1.xml><?xml version="1.0" encoding="utf-8"?>
-<ds:datastoreItem xmlns:ds="http://schemas.openxmlformats.org/officeDocument/2006/customXml" ds:itemID="{63728627-9C40-4A6F-A73B-86FB1C1A83F0}">
+<ds:datastoreItem xmlns:ds="http://schemas.openxmlformats.org/officeDocument/2006/customXml" ds:itemID="{DD03D096-4D12-44D3-BDC9-67138CB8E768}">
   <ds:schemaRefs>
     <ds:schemaRef ds:uri="http://schemas.openxmlformats.org/officeDocument/2006/bibliography"/>
   </ds:schemaRefs>

</xml_diff>